<commit_message>
Add Focus group deliverable
</commit_message>
<xml_diff>
--- a/Deliverable_2/BlackbearConsultants_Deliverable_2_FocusGroup.docx
+++ b/Deliverable_2/BlackbearConsultants_Deliverable_2_FocusGroup.docx
@@ -464,17 +464,7 @@
           <w:sz w:val="36"/>
           <w:szCs w:val="36"/>
         </w:rPr>
-        <w:t xml:space="preserve">Focus Group </w:t>
-      </w:r>
-      <w:r>
-        <w:rPr>
-          <w:rFonts w:ascii="Times New Roman" w:hAnsi="Times New Roman"/>
-          <w:b/>
-          <w:bCs/>
-          <w:sz w:val="36"/>
-          <w:szCs w:val="36"/>
-        </w:rPr>
-        <w:t>Scripts</w:t>
+        <w:t>Focus Group Scripts</w:t>
       </w:r>
     </w:p>
     <w:p/>
@@ -729,8 +719,6 @@
           <w:szCs w:val="24"/>
         </w:rPr>
       </w:pPr>
-      <w:bookmarkStart w:id="0" w:name="_GoBack"/>
-      <w:bookmarkEnd w:id="0"/>
     </w:p>
     <w:p>
       <w:pPr>
@@ -788,16 +776,379 @@
           <w:rFonts w:ascii="Times New Roman" w:hAnsi="Times New Roman"/>
           <w:sz w:val="24"/>
           <w:szCs w:val="24"/>
+        </w:rPr>
+      </w:pPr>
+      <w:r>
+        <w:rPr>
+          <w:rFonts w:ascii="Times New Roman" w:hAnsi="Times New Roman"/>
+          <w:sz w:val="24"/>
+          <w:szCs w:val="24"/>
+        </w:rPr>
+        <w:t>Any final thoughts on the application?</w:t>
+      </w:r>
+    </w:p>
+    <w:p>
+      <w:pPr>
+        <w:spacing w:after="160" w:line="480" w:lineRule="auto"/>
+        <w:rPr>
+          <w:rFonts w:ascii="Times New Roman" w:hAnsi="Times New Roman"/>
+          <w:sz w:val="24"/>
+          <w:szCs w:val="24"/>
+        </w:rPr>
+      </w:pPr>
+      <w:r>
+        <w:rPr>
+          <w:rFonts w:ascii="Times New Roman" w:hAnsi="Times New Roman"/>
+          <w:sz w:val="24"/>
+          <w:szCs w:val="24"/>
+        </w:rPr>
+        <w:br w:type="page"/>
+      </w:r>
+    </w:p>
+    <w:p>
+      <w:pPr>
+        <w:pStyle w:val="ListParagraph"/>
+        <w:spacing w:line="360" w:lineRule="auto"/>
+        <w:rPr>
+          <w:rFonts w:ascii="Times New Roman" w:hAnsi="Times New Roman"/>
+          <w:sz w:val="24"/>
+          <w:szCs w:val="24"/>
           <w:u w:val="single"/>
         </w:rPr>
       </w:pPr>
-      <w:r>
-        <w:rPr>
-          <w:rFonts w:ascii="Times New Roman" w:hAnsi="Times New Roman"/>
-          <w:sz w:val="24"/>
-          <w:szCs w:val="24"/>
-        </w:rPr>
-        <w:t>Any final thoughts on the application?</w:t>
+      <w:bookmarkStart w:id="0" w:name="_GoBack"/>
+      <w:r>
+        <w:rPr>
+          <w:rFonts w:ascii="Times New Roman" w:hAnsi="Times New Roman"/>
+          <w:noProof/>
+          <w:sz w:val="24"/>
+          <w:szCs w:val="24"/>
+          <w:u w:val="single"/>
+        </w:rPr>
+        <w:lastRenderedPageBreak/>
+        <w:drawing>
+          <wp:anchor distT="0" distB="0" distL="114300" distR="114300" simplePos="0" relativeHeight="251660288" behindDoc="0" locked="0" layoutInCell="1" allowOverlap="1" wp14:anchorId="038AEE9D" wp14:editId="50EFAF62">
+            <wp:simplePos x="0" y="0"/>
+            <wp:positionH relativeFrom="margin">
+              <wp:align>left</wp:align>
+            </wp:positionH>
+            <wp:positionV relativeFrom="paragraph">
+              <wp:posOffset>0</wp:posOffset>
+            </wp:positionV>
+            <wp:extent cx="6610985" cy="8635365"/>
+            <wp:effectExtent l="0" t="0" r="0" b="0"/>
+            <wp:wrapSquare wrapText="bothSides"/>
+            <wp:docPr id="2" name="Picture 2" descr="A screenshot of a cell phone&#10;&#10;Description automatically generated"/>
+            <wp:cNvGraphicFramePr>
+              <a:graphicFrameLocks xmlns:a="http://schemas.openxmlformats.org/drawingml/2006/main" noChangeAspect="1"/>
+            </wp:cNvGraphicFramePr>
+            <a:graphic xmlns:a="http://schemas.openxmlformats.org/drawingml/2006/main">
+              <a:graphicData uri="http://schemas.openxmlformats.org/drawingml/2006/picture">
+                <pic:pic xmlns:pic="http://schemas.openxmlformats.org/drawingml/2006/picture">
+                  <pic:nvPicPr>
+                    <pic:cNvPr id="2" name="Doc Mar 12, 2020, 16_40-3.jpg"/>
+                    <pic:cNvPicPr/>
+                  </pic:nvPicPr>
+                  <pic:blipFill>
+                    <a:blip r:embed="rId5" cstate="print">
+                      <a:extLst>
+                        <a:ext uri="{28A0092B-C50C-407E-A947-70E740481C1C}">
+                          <a14:useLocalDpi xmlns:a14="http://schemas.microsoft.com/office/drawing/2010/main" val="0"/>
+                        </a:ext>
+                      </a:extLst>
+                    </a:blip>
+                    <a:stretch>
+                      <a:fillRect/>
+                    </a:stretch>
+                  </pic:blipFill>
+                  <pic:spPr>
+                    <a:xfrm>
+                      <a:off x="0" y="0"/>
+                      <a:ext cx="6610985" cy="8635365"/>
+                    </a:xfrm>
+                    <a:prstGeom prst="rect">
+                      <a:avLst/>
+                    </a:prstGeom>
+                  </pic:spPr>
+                </pic:pic>
+              </a:graphicData>
+            </a:graphic>
+          </wp:anchor>
+        </w:drawing>
+      </w:r>
+      <w:bookmarkEnd w:id="0"/>
+    </w:p>
+    <w:p>
+      <w:pPr>
+        <w:spacing w:after="160" w:line="480" w:lineRule="auto"/>
+        <w:rPr>
+          <w:rFonts w:ascii="Times New Roman" w:hAnsi="Times New Roman"/>
+          <w:sz w:val="24"/>
+          <w:szCs w:val="24"/>
+          <w:u w:val="single"/>
+        </w:rPr>
+      </w:pPr>
+      <w:r>
+        <w:rPr>
+          <w:rFonts w:ascii="Times New Roman" w:hAnsi="Times New Roman"/>
+          <w:sz w:val="24"/>
+          <w:szCs w:val="24"/>
+          <w:u w:val="single"/>
+        </w:rPr>
+        <w:br w:type="page"/>
+      </w:r>
+    </w:p>
+    <w:p>
+      <w:pPr>
+        <w:pStyle w:val="ListParagraph"/>
+        <w:spacing w:line="360" w:lineRule="auto"/>
+        <w:rPr>
+          <w:rFonts w:ascii="Times New Roman" w:hAnsi="Times New Roman"/>
+          <w:sz w:val="24"/>
+          <w:szCs w:val="24"/>
+          <w:u w:val="single"/>
+        </w:rPr>
+      </w:pPr>
+      <w:r>
+        <w:rPr>
+          <w:rFonts w:ascii="Times New Roman" w:hAnsi="Times New Roman"/>
+          <w:noProof/>
+          <w:sz w:val="24"/>
+          <w:szCs w:val="24"/>
+          <w:u w:val="single"/>
+        </w:rPr>
+        <w:lastRenderedPageBreak/>
+        <w:drawing>
+          <wp:anchor distT="0" distB="0" distL="114300" distR="114300" simplePos="0" relativeHeight="251659264" behindDoc="0" locked="0" layoutInCell="1" allowOverlap="1" wp14:anchorId="0DE6E94F" wp14:editId="3E862458">
+            <wp:simplePos x="0" y="0"/>
+            <wp:positionH relativeFrom="margin">
+              <wp:align>left</wp:align>
+            </wp:positionH>
+            <wp:positionV relativeFrom="paragraph">
+              <wp:posOffset>0</wp:posOffset>
+            </wp:positionV>
+            <wp:extent cx="6610985" cy="8550275"/>
+            <wp:effectExtent l="0" t="0" r="0" b="3175"/>
+            <wp:wrapSquare wrapText="bothSides"/>
+            <wp:docPr id="1" name="Picture 1" descr="A screenshot of a cell phone&#10;&#10;Description automatically generated"/>
+            <wp:cNvGraphicFramePr>
+              <a:graphicFrameLocks xmlns:a="http://schemas.openxmlformats.org/drawingml/2006/main" noChangeAspect="1"/>
+            </wp:cNvGraphicFramePr>
+            <a:graphic xmlns:a="http://schemas.openxmlformats.org/drawingml/2006/main">
+              <a:graphicData uri="http://schemas.openxmlformats.org/drawingml/2006/picture">
+                <pic:pic xmlns:pic="http://schemas.openxmlformats.org/drawingml/2006/picture">
+                  <pic:nvPicPr>
+                    <pic:cNvPr id="1" name="Doc Mar 12, 2020, 16_40-4.jpg"/>
+                    <pic:cNvPicPr/>
+                  </pic:nvPicPr>
+                  <pic:blipFill>
+                    <a:blip r:embed="rId6" cstate="print">
+                      <a:extLst>
+                        <a:ext uri="{28A0092B-C50C-407E-A947-70E740481C1C}">
+                          <a14:useLocalDpi xmlns:a14="http://schemas.microsoft.com/office/drawing/2010/main" val="0"/>
+                        </a:ext>
+                      </a:extLst>
+                    </a:blip>
+                    <a:stretch>
+                      <a:fillRect/>
+                    </a:stretch>
+                  </pic:blipFill>
+                  <pic:spPr>
+                    <a:xfrm>
+                      <a:off x="0" y="0"/>
+                      <a:ext cx="6610985" cy="8550275"/>
+                    </a:xfrm>
+                    <a:prstGeom prst="rect">
+                      <a:avLst/>
+                    </a:prstGeom>
+                  </pic:spPr>
+                </pic:pic>
+              </a:graphicData>
+            </a:graphic>
+          </wp:anchor>
+        </w:drawing>
+      </w:r>
+    </w:p>
+    <w:p>
+      <w:pPr>
+        <w:spacing w:after="160" w:line="480" w:lineRule="auto"/>
+        <w:rPr>
+          <w:rFonts w:ascii="Times New Roman" w:hAnsi="Times New Roman"/>
+          <w:sz w:val="24"/>
+          <w:szCs w:val="24"/>
+          <w:u w:val="single"/>
+        </w:rPr>
+      </w:pPr>
+      <w:r>
+        <w:rPr>
+          <w:rFonts w:ascii="Times New Roman" w:hAnsi="Times New Roman"/>
+          <w:sz w:val="24"/>
+          <w:szCs w:val="24"/>
+          <w:u w:val="single"/>
+        </w:rPr>
+        <w:br w:type="page"/>
+      </w:r>
+    </w:p>
+    <w:p>
+      <w:pPr>
+        <w:pStyle w:val="ListParagraph"/>
+        <w:spacing w:line="360" w:lineRule="auto"/>
+        <w:rPr>
+          <w:rFonts w:ascii="Times New Roman" w:hAnsi="Times New Roman"/>
+          <w:sz w:val="24"/>
+          <w:szCs w:val="24"/>
+          <w:u w:val="single"/>
+        </w:rPr>
+      </w:pPr>
+      <w:r>
+        <w:rPr>
+          <w:rFonts w:ascii="Times New Roman" w:hAnsi="Times New Roman"/>
+          <w:noProof/>
+          <w:sz w:val="24"/>
+          <w:szCs w:val="24"/>
+          <w:u w:val="single"/>
+        </w:rPr>
+        <w:lastRenderedPageBreak/>
+        <w:drawing>
+          <wp:anchor distT="0" distB="0" distL="114300" distR="114300" simplePos="0" relativeHeight="251658240" behindDoc="0" locked="0" layoutInCell="1" allowOverlap="1" wp14:anchorId="5FB3F413" wp14:editId="567C6FAF">
+            <wp:simplePos x="0" y="0"/>
+            <wp:positionH relativeFrom="page">
+              <wp:align>center</wp:align>
+            </wp:positionH>
+            <wp:positionV relativeFrom="paragraph">
+              <wp:posOffset>290830</wp:posOffset>
+            </wp:positionV>
+            <wp:extent cx="6610985" cy="8553450"/>
+            <wp:effectExtent l="0" t="0" r="0" b="0"/>
+            <wp:wrapSquare wrapText="bothSides"/>
+            <wp:docPr id="4" name="Picture 4" descr="A screenshot of a cell phone&#10;&#10;Description automatically generated"/>
+            <wp:cNvGraphicFramePr>
+              <a:graphicFrameLocks xmlns:a="http://schemas.openxmlformats.org/drawingml/2006/main" noChangeAspect="1"/>
+            </wp:cNvGraphicFramePr>
+            <a:graphic xmlns:a="http://schemas.openxmlformats.org/drawingml/2006/main">
+              <a:graphicData uri="http://schemas.openxmlformats.org/drawingml/2006/picture">
+                <pic:pic xmlns:pic="http://schemas.openxmlformats.org/drawingml/2006/picture">
+                  <pic:nvPicPr>
+                    <pic:cNvPr id="4" name="Doc Mar 12, 2020, 16_40-1.jpg"/>
+                    <pic:cNvPicPr/>
+                  </pic:nvPicPr>
+                  <pic:blipFill>
+                    <a:blip r:embed="rId7" cstate="print">
+                      <a:extLst>
+                        <a:ext uri="{28A0092B-C50C-407E-A947-70E740481C1C}">
+                          <a14:useLocalDpi xmlns:a14="http://schemas.microsoft.com/office/drawing/2010/main" val="0"/>
+                        </a:ext>
+                      </a:extLst>
+                    </a:blip>
+                    <a:stretch>
+                      <a:fillRect/>
+                    </a:stretch>
+                  </pic:blipFill>
+                  <pic:spPr>
+                    <a:xfrm>
+                      <a:off x="0" y="0"/>
+                      <a:ext cx="6610985" cy="8553450"/>
+                    </a:xfrm>
+                    <a:prstGeom prst="rect">
+                      <a:avLst/>
+                    </a:prstGeom>
+                  </pic:spPr>
+                </pic:pic>
+              </a:graphicData>
+            </a:graphic>
+          </wp:anchor>
+        </w:drawing>
+      </w:r>
+    </w:p>
+    <w:p>
+      <w:pPr>
+        <w:spacing w:after="160" w:line="480" w:lineRule="auto"/>
+        <w:rPr>
+          <w:rFonts w:ascii="Times New Roman" w:hAnsi="Times New Roman"/>
+          <w:sz w:val="24"/>
+          <w:szCs w:val="24"/>
+          <w:u w:val="single"/>
+        </w:rPr>
+      </w:pPr>
+      <w:r>
+        <w:rPr>
+          <w:rFonts w:ascii="Times New Roman" w:hAnsi="Times New Roman"/>
+          <w:sz w:val="24"/>
+          <w:szCs w:val="24"/>
+          <w:u w:val="single"/>
+        </w:rPr>
+        <w:br w:type="page"/>
+      </w:r>
+    </w:p>
+    <w:p>
+      <w:pPr>
+        <w:pStyle w:val="ListParagraph"/>
+        <w:spacing w:line="360" w:lineRule="auto"/>
+        <w:rPr>
+          <w:rFonts w:ascii="Times New Roman" w:hAnsi="Times New Roman"/>
+          <w:sz w:val="24"/>
+          <w:szCs w:val="24"/>
+          <w:u w:val="single"/>
+        </w:rPr>
+      </w:pPr>
+      <w:r>
+        <w:rPr>
+          <w:rFonts w:ascii="Times New Roman" w:hAnsi="Times New Roman"/>
+          <w:noProof/>
+          <w:sz w:val="24"/>
+          <w:szCs w:val="24"/>
+          <w:u w:val="single"/>
+        </w:rPr>
+        <w:lastRenderedPageBreak/>
+        <w:drawing>
+          <wp:anchor distT="0" distB="0" distL="114300" distR="114300" simplePos="0" relativeHeight="251661312" behindDoc="0" locked="0" layoutInCell="1" allowOverlap="1" wp14:anchorId="349B13F1" wp14:editId="103184BA">
+            <wp:simplePos x="0" y="0"/>
+            <wp:positionH relativeFrom="page">
+              <wp:align>center</wp:align>
+            </wp:positionH>
+            <wp:positionV relativeFrom="paragraph">
+              <wp:posOffset>0</wp:posOffset>
+            </wp:positionV>
+            <wp:extent cx="6610985" cy="8629650"/>
+            <wp:effectExtent l="0" t="0" r="0" b="0"/>
+            <wp:wrapSquare wrapText="bothSides"/>
+            <wp:docPr id="3" name="Picture 3" descr="A screenshot of a cell phone&#10;&#10;Description automatically generated"/>
+            <wp:cNvGraphicFramePr>
+              <a:graphicFrameLocks xmlns:a="http://schemas.openxmlformats.org/drawingml/2006/main" noChangeAspect="1"/>
+            </wp:cNvGraphicFramePr>
+            <a:graphic xmlns:a="http://schemas.openxmlformats.org/drawingml/2006/main">
+              <a:graphicData uri="http://schemas.openxmlformats.org/drawingml/2006/picture">
+                <pic:pic xmlns:pic="http://schemas.openxmlformats.org/drawingml/2006/picture">
+                  <pic:nvPicPr>
+                    <pic:cNvPr id="3" name="Doc Mar 12, 2020, 16_40-2.jpg"/>
+                    <pic:cNvPicPr/>
+                  </pic:nvPicPr>
+                  <pic:blipFill>
+                    <a:blip r:embed="rId8" cstate="print">
+                      <a:extLst>
+                        <a:ext uri="{28A0092B-C50C-407E-A947-70E740481C1C}">
+                          <a14:useLocalDpi xmlns:a14="http://schemas.microsoft.com/office/drawing/2010/main" val="0"/>
+                        </a:ext>
+                      </a:extLst>
+                    </a:blip>
+                    <a:stretch>
+                      <a:fillRect/>
+                    </a:stretch>
+                  </pic:blipFill>
+                  <pic:spPr>
+                    <a:xfrm>
+                      <a:off x="0" y="0"/>
+                      <a:ext cx="6610985" cy="8629650"/>
+                    </a:xfrm>
+                    <a:prstGeom prst="rect">
+                      <a:avLst/>
+                    </a:prstGeom>
+                  </pic:spPr>
+                </pic:pic>
+              </a:graphicData>
+            </a:graphic>
+          </wp:anchor>
+        </w:drawing>
       </w:r>
     </w:p>
     <w:sectPr>
@@ -1338,6 +1689,27 @@
       <w:szCs w:val="18"/>
     </w:rPr>
   </w:style>
+  <w:style w:type="paragraph" w:styleId="Heading1">
+    <w:name w:val="heading 1"/>
+    <w:next w:val="Normal"/>
+    <w:link w:val="Heading1Char"/>
+    <w:uiPriority w:val="9"/>
+    <w:qFormat/>
+    <w:rsid w:val="0099647B"/>
+    <w:pPr>
+      <w:keepNext/>
+      <w:keepLines/>
+      <w:spacing w:after="0" w:line="259" w:lineRule="auto"/>
+      <w:ind w:left="667"/>
+      <w:outlineLvl w:val="0"/>
+    </w:pPr>
+    <w:rPr>
+      <w:rFonts w:eastAsia="Times New Roman" w:cs="Times New Roman"/>
+      <w:color w:val="000000"/>
+      <w:sz w:val="36"/>
+      <w:u w:val="single" w:color="000000"/>
+    </w:rPr>
+  </w:style>
   <w:style w:type="character" w:default="1" w:styleId="DefaultParagraphFont">
     <w:name w:val="Default Paragraph Font"/>
     <w:uiPriority w:val="1"/>
@@ -1375,6 +1747,38 @@
       <w:ind w:left="720"/>
       <w:contextualSpacing/>
     </w:pPr>
+  </w:style>
+  <w:style w:type="character" w:customStyle="1" w:styleId="Heading1Char">
+    <w:name w:val="Heading 1 Char"/>
+    <w:basedOn w:val="DefaultParagraphFont"/>
+    <w:link w:val="Heading1"/>
+    <w:uiPriority w:val="9"/>
+    <w:rsid w:val="0099647B"/>
+    <w:rPr>
+      <w:rFonts w:eastAsia="Times New Roman" w:cs="Times New Roman"/>
+      <w:color w:val="000000"/>
+      <w:sz w:val="36"/>
+      <w:u w:val="single" w:color="000000"/>
+    </w:rPr>
+  </w:style>
+  <w:style w:type="table" w:customStyle="1" w:styleId="TableGrid">
+    <w:name w:val="TableGrid"/>
+    <w:rsid w:val="0099647B"/>
+    <w:pPr>
+      <w:spacing w:after="0" w:line="240" w:lineRule="auto"/>
+    </w:pPr>
+    <w:rPr>
+      <w:rFonts w:asciiTheme="minorHAnsi" w:eastAsiaTheme="minorEastAsia" w:hAnsiTheme="minorHAnsi"/>
+      <w:sz w:val="22"/>
+    </w:rPr>
+    <w:tblPr>
+      <w:tblCellMar>
+        <w:top w:w="0" w:type="dxa"/>
+        <w:left w:w="0" w:type="dxa"/>
+        <w:bottom w:w="0" w:type="dxa"/>
+        <w:right w:w="0" w:type="dxa"/>
+      </w:tblCellMar>
+    </w:tblPr>
   </w:style>
 </w:styles>
 </file>

</xml_diff>